<commit_message>
working on Module05 and HW 3
</commit_message>
<xml_diff>
--- a/Module04/Homework 3 Report.docx
+++ b/Module04/Homework 3 Report.docx
@@ -163,6 +163,7 @@
                                       <w:dataBinding w:prefixMappings="xmlns:ns0='http://schemas.microsoft.com/office/2006/coverPageProps' " w:xpath="/ns0:CoverPageProperties[1]/ns0:CompanyAddress[1]" w:storeItemID="{55AF091B-3C7A-41E3-B477-F2FDAA23CFDA}"/>
                                       <w:text/>
                                     </w:sdtPr>
+                                    <w:sdtEndPr/>
                                     <w:sdtContent>
                                       <w:r>
                                         <w:rPr>
@@ -231,6 +232,7 @@
                                     <w:dataBinding w:prefixMappings="xmlns:ns0='http://purl.org/dc/elements/1.1/' xmlns:ns1='http://schemas.openxmlformats.org/package/2006/metadata/core-properties' " w:xpath="/ns1:coreProperties[1]/ns0:title[1]" w:storeItemID="{6C3C8BC8-F283-45AE-878A-BAB7291924A1}"/>
                                     <w:text/>
                                   </w:sdtPr>
+                                  <w:sdtEndPr/>
                                   <w:sdtContent>
                                     <w:p>
                                       <w:pPr>
@@ -242,6 +244,15 @@
                                           <w:szCs w:val="32"/>
                                         </w:rPr>
                                       </w:pPr>
+                                      <w:r>
+                                        <w:rPr>
+                                          <w:rFonts w:asciiTheme="majorHAnsi" w:eastAsia="Times New Roman" w:hAnsiTheme="majorHAnsi" w:cstheme="majorBidi"/>
+                                          <w:color w:val="2F5496" w:themeColor="accent1" w:themeShade="BF"/>
+                                          <w:sz w:val="32"/>
+                                          <w:szCs w:val="32"/>
+                                        </w:rPr>
+                                        <w:t xml:space="preserve">Activity: </w:t>
+                                      </w:r>
                                       <w:r>
                                         <w:rPr>
                                           <w:rFonts w:asciiTheme="majorHAnsi" w:eastAsia="Times New Roman" w:hAnsiTheme="majorHAnsi" w:cstheme="majorBidi"/>
@@ -307,6 +318,12 @@
                                     <w:rPr>
                                       <w:rFonts w:eastAsia="Times New Roman"/>
                                     </w:rPr>
+                                    <w:t xml:space="preserve">Name: </w:t>
+                                  </w:r>
+                                  <w:r>
+                                    <w:rPr>
+                                      <w:rFonts w:eastAsia="Times New Roman"/>
+                                    </w:rPr>
                                     <w:t>H. Diana McSpadden</w:t>
                                   </w:r>
                                 </w:p>
@@ -321,13 +338,25 @@
                                     <w:rPr>
                                       <w:rFonts w:eastAsia="Times New Roman"/>
                                     </w:rPr>
+                                    <w:t xml:space="preserve">UID: </w:t>
+                                  </w:r>
+                                  <w:r>
+                                    <w:rPr>
+                                      <w:rFonts w:eastAsia="Times New Roman"/>
+                                    </w:rPr>
                                     <w:t>hdm5s</w:t>
                                   </w:r>
                                 </w:p>
                                 <w:p/>
                                 <w:p>
                                   <w:r>
-                                    <w:t>September 21, 2020</w:t>
+                                    <w:t xml:space="preserve">September </w:t>
+                                  </w:r>
+                                  <w:r>
+                                    <w:t>19</w:t>
+                                  </w:r>
+                                  <w:r>
+                                    <w:t>, 2020</w:t>
                                   </w:r>
                                 </w:p>
                                 <w:p/>
@@ -409,6 +438,7 @@
                                 <w:dataBinding w:prefixMappings="xmlns:ns0='http://schemas.microsoft.com/office/2006/coverPageProps' " w:xpath="/ns0:CoverPageProperties[1]/ns0:CompanyAddress[1]" w:storeItemID="{55AF091B-3C7A-41E3-B477-F2FDAA23CFDA}"/>
                                 <w:text/>
                               </w:sdtPr>
+                              <w:sdtEndPr/>
                               <w:sdtContent>
                                 <w:r>
                                   <w:rPr>
@@ -443,6 +473,7 @@
                               <w:dataBinding w:prefixMappings="xmlns:ns0='http://purl.org/dc/elements/1.1/' xmlns:ns1='http://schemas.openxmlformats.org/package/2006/metadata/core-properties' " w:xpath="/ns1:coreProperties[1]/ns0:title[1]" w:storeItemID="{6C3C8BC8-F283-45AE-878A-BAB7291924A1}"/>
                               <w:text/>
                             </w:sdtPr>
+                            <w:sdtEndPr/>
                             <w:sdtContent>
                               <w:p>
                                 <w:pPr>
@@ -454,6 +485,15 @@
                                     <w:szCs w:val="32"/>
                                   </w:rPr>
                                 </w:pPr>
+                                <w:r>
+                                  <w:rPr>
+                                    <w:rFonts w:asciiTheme="majorHAnsi" w:eastAsia="Times New Roman" w:hAnsiTheme="majorHAnsi" w:cstheme="majorBidi"/>
+                                    <w:color w:val="2F5496" w:themeColor="accent1" w:themeShade="BF"/>
+                                    <w:sz w:val="32"/>
+                                    <w:szCs w:val="32"/>
+                                  </w:rPr>
+                                  <w:t xml:space="preserve">Activity: </w:t>
+                                </w:r>
                                 <w:r>
                                   <w:rPr>
                                     <w:rFonts w:asciiTheme="majorHAnsi" w:eastAsia="Times New Roman" w:hAnsiTheme="majorHAnsi" w:cstheme="majorBidi"/>
@@ -519,6 +559,12 @@
                               <w:rPr>
                                 <w:rFonts w:eastAsia="Times New Roman"/>
                               </w:rPr>
+                              <w:t xml:space="preserve">Name: </w:t>
+                            </w:r>
+                            <w:r>
+                              <w:rPr>
+                                <w:rFonts w:eastAsia="Times New Roman"/>
+                              </w:rPr>
                               <w:t>H. Diana McSpadden</w:t>
                             </w:r>
                           </w:p>
@@ -533,13 +579,25 @@
                               <w:rPr>
                                 <w:rFonts w:eastAsia="Times New Roman"/>
                               </w:rPr>
+                              <w:t xml:space="preserve">UID: </w:t>
+                            </w:r>
+                            <w:r>
+                              <w:rPr>
+                                <w:rFonts w:eastAsia="Times New Roman"/>
+                              </w:rPr>
                               <w:t>hdm5s</w:t>
                             </w:r>
                           </w:p>
                           <w:p/>
                           <w:p>
                             <w:r>
-                              <w:t>September 21, 2020</w:t>
+                              <w:t xml:space="preserve">September </w:t>
+                            </w:r>
+                            <w:r>
+                              <w:t>19</w:t>
+                            </w:r>
+                            <w:r>
+                              <w:t>, 2020</w:t>
                             </w:r>
                           </w:p>
                           <w:p/>
@@ -587,26 +645,25 @@
     <w:p>
       <w:pPr>
         <w:shd w:val="clear" w:color="auto" w:fill="FFFFFF"/>
-        <w:spacing w:before="100" w:beforeAutospacing="1" w:after="0" w:line="375" w:lineRule="atLeast"/>
+        <w:spacing w:before="100" w:beforeAutospacing="1" w:after="0" w:line="360" w:lineRule="auto"/>
         <w:rPr>
           <w:rFonts w:ascii="Open Sans" w:eastAsia="Times New Roman" w:hAnsi="Open Sans" w:cs="Times New Roman"/>
           <w:color w:val="444444"/>
-          <w:sz w:val="25"/>
-          <w:szCs w:val="25"/>
+          <w:sz w:val="24"/>
+          <w:szCs w:val="24"/>
         </w:rPr>
       </w:pPr>
       <w:r>
         <w:rPr>
           <w:rFonts w:ascii="Open Sans" w:eastAsia="Times New Roman" w:hAnsi="Open Sans" w:cs="Times New Roman"/>
           <w:color w:val="444444"/>
-          <w:sz w:val="25"/>
-          <w:szCs w:val="25"/>
+          <w:sz w:val="24"/>
+          <w:szCs w:val="24"/>
         </w:rPr>
         <w:lastRenderedPageBreak/>
         <w:t>Overview</w:t>
       </w:r>
     </w:p>
-    <w:p/>
     <w:p>
       <w:pPr>
         <w:ind w:firstLine="720"/>
@@ -621,16 +678,25 @@
         <w:t xml:space="preserve"> web scrap</w:t>
       </w:r>
       <w:r>
-        <w:t>ing from</w:t>
-      </w:r>
-      <w:r>
-        <w:t xml:space="preserve"> six news sites for news headlines </w:t>
+        <w:t>ing</w:t>
+      </w:r>
+      <w:r>
+        <w:t xml:space="preserve"> of headlines from</w:t>
+      </w:r>
+      <w:r>
+        <w:t xml:space="preserve"> six news sites </w:t>
       </w:r>
       <w:r>
         <w:t>over</w:t>
       </w:r>
       <w:r>
-        <w:t xml:space="preserve"> four days. I collected headlines, URLs, datetime of the scraping, </w:t>
+        <w:t xml:space="preserve"> four days</w:t>
+      </w:r>
+      <w:r>
+        <w:t xml:space="preserve"> using a python script.</w:t>
+      </w:r>
+      <w:r>
+        <w:t xml:space="preserve"> I collected headlines, URLs, datetime of the scraping, </w:t>
       </w:r>
       <w:r>
         <w:t xml:space="preserve">and </w:t>
@@ -648,112 +714,137 @@
         <w:t>U</w:t>
       </w:r>
       <w:r>
-        <w:t>sing AllSides Media Bias Chart (AllSides, n.d.) I categorized the headlines as center, lightblue, or lightred.</w:t>
-      </w:r>
-      <w:r>
-        <w:t xml:space="preserve"> After collecting 1,616 headlines, in a Jupyter Notebook I retrieved, cleaned, and performed word frequency analysis on the data.</w:t>
+        <w:t xml:space="preserve">sing </w:t>
+      </w:r>
+      <w:proofErr w:type="spellStart"/>
+      <w:r>
+        <w:t>AllSides</w:t>
+      </w:r>
+      <w:proofErr w:type="spellEnd"/>
+      <w:r>
+        <w:t xml:space="preserve"> Media Bias Chart (</w:t>
+      </w:r>
+      <w:proofErr w:type="spellStart"/>
+      <w:r>
+        <w:t>AllSides</w:t>
+      </w:r>
+      <w:proofErr w:type="spellEnd"/>
+      <w:r>
+        <w:t>, n.d.)</w:t>
+      </w:r>
+      <w:r>
+        <w:t>,</w:t>
+      </w:r>
+      <w:r>
+        <w:t xml:space="preserve"> I categorized </w:t>
+      </w:r>
+      <w:r>
+        <w:t>each</w:t>
+      </w:r>
+      <w:r>
+        <w:t xml:space="preserve"> headline</w:t>
+      </w:r>
+      <w:r>
+        <w:t xml:space="preserve"> as</w:t>
+      </w:r>
+      <w:r>
+        <w:t xml:space="preserve"> sourced from</w:t>
+      </w:r>
+      <w:r>
+        <w:t xml:space="preserve"> a</w:t>
+      </w:r>
+      <w:r>
+        <w:t xml:space="preserve"> </w:t>
+      </w:r>
+      <w:r>
+        <w:t xml:space="preserve">center, </w:t>
+      </w:r>
+      <w:proofErr w:type="spellStart"/>
+      <w:r>
+        <w:t>lightblue</w:t>
+      </w:r>
+      <w:proofErr w:type="spellEnd"/>
+      <w:r>
+        <w:t xml:space="preserve">, or </w:t>
+      </w:r>
+      <w:proofErr w:type="spellStart"/>
+      <w:r>
+        <w:t>lightred</w:t>
+      </w:r>
+      <w:proofErr w:type="spellEnd"/>
+      <w:r>
+        <w:t xml:space="preserve"> news site</w:t>
+      </w:r>
+      <w:r>
+        <w:t>.</w:t>
+      </w:r>
+      <w:r>
+        <w:t xml:space="preserve"> After collecting 1,616 headlines</w:t>
+      </w:r>
+      <w:r>
+        <w:t xml:space="preserve">, I used </w:t>
+      </w:r>
+      <w:r>
+        <w:t xml:space="preserve">a </w:t>
+      </w:r>
+      <w:proofErr w:type="spellStart"/>
+      <w:r>
+        <w:t>Jupyter</w:t>
+      </w:r>
+      <w:proofErr w:type="spellEnd"/>
+      <w:r>
+        <w:t xml:space="preserve"> Notebook</w:t>
+      </w:r>
+      <w:r>
+        <w:t xml:space="preserve"> to </w:t>
+      </w:r>
+      <w:r>
+        <w:t>clea</w:t>
+      </w:r>
+      <w:r>
+        <w:t>n</w:t>
+      </w:r>
+      <w:r>
+        <w:t xml:space="preserve">, </w:t>
+      </w:r>
+      <w:r>
+        <w:t xml:space="preserve">process, </w:t>
+      </w:r>
+      <w:r>
+        <w:t>and perform word frequency analysis o</w:t>
+      </w:r>
+      <w:r>
+        <w:t>f</w:t>
+      </w:r>
+      <w:r>
+        <w:t xml:space="preserve"> the</w:t>
+      </w:r>
+      <w:r>
+        <w:t>se</w:t>
+      </w:r>
+      <w:r>
+        <w:t xml:space="preserve"> data.</w:t>
       </w:r>
     </w:p>
     <w:p>
       <w:pPr>
         <w:shd w:val="clear" w:color="auto" w:fill="FFFFFF"/>
-        <w:spacing w:before="100" w:beforeAutospacing="1" w:after="0" w:line="375" w:lineRule="atLeast"/>
+        <w:spacing w:before="100" w:beforeAutospacing="1" w:after="0" w:line="360" w:lineRule="auto"/>
         <w:rPr>
           <w:rFonts w:ascii="Open Sans" w:eastAsia="Times New Roman" w:hAnsi="Open Sans" w:cs="Times New Roman"/>
           <w:color w:val="444444"/>
-          <w:sz w:val="25"/>
-          <w:szCs w:val="25"/>
+          <w:sz w:val="24"/>
+          <w:szCs w:val="24"/>
         </w:rPr>
       </w:pPr>
       <w:r>
         <w:rPr>
           <w:rFonts w:ascii="Open Sans" w:eastAsia="Times New Roman" w:hAnsi="Open Sans" w:cs="Times New Roman"/>
           <w:color w:val="444444"/>
-          <w:sz w:val="25"/>
-          <w:szCs w:val="25"/>
+          <w:sz w:val="24"/>
+          <w:szCs w:val="24"/>
         </w:rPr>
         <w:t>Approach</w:t>
-      </w:r>
-    </w:p>
-    <w:p/>
-    <w:p>
-      <w:pPr>
-        <w:ind w:firstLine="720"/>
-      </w:pPr>
-      <w:r>
-        <w:t xml:space="preserve">I </w:t>
-      </w:r>
-      <w:r>
-        <w:t>have</w:t>
-      </w:r>
-      <w:r>
-        <w:t xml:space="preserve"> interest in scraping multiple sites because I wanted to </w:t>
-      </w:r>
-      <w:r>
-        <w:t xml:space="preserve">experience the challenge of python web scraping </w:t>
-      </w:r>
-      <w:r>
-        <w:t>varied</w:t>
-      </w:r>
-      <w:r>
-        <w:t xml:space="preserve"> html structure</w:t>
-      </w:r>
-      <w:r>
-        <w:t>s</w:t>
-      </w:r>
-      <w:r>
-        <w:t xml:space="preserve">. I </w:t>
-      </w:r>
-      <w:r>
-        <w:t>focused on</w:t>
-      </w:r>
-      <w:r>
-        <w:t xml:space="preserve"> scraping words, not numbers</w:t>
-      </w:r>
-      <w:r>
-        <w:t>,</w:t>
-      </w:r>
-      <w:r>
-        <w:t xml:space="preserve"> because I want to work with some natural language processing in python. </w:t>
-      </w:r>
-      <w:r>
-        <w:t xml:space="preserve">For the assignment </w:t>
-      </w:r>
-      <w:r>
-        <w:t>I scrape</w:t>
-      </w:r>
-      <w:r>
-        <w:t>d</w:t>
-      </w:r>
-      <w:r>
-        <w:t xml:space="preserve"> headlines from major U.S. news sources</w:t>
-      </w:r>
-      <w:r>
-        <w:t>. I used headlines</w:t>
-      </w:r>
-      <w:r>
-        <w:t xml:space="preserve"> because headline text is simple text using few “filler” or “stop” words, and theoretically, there should be alignment between the news topics between major news sites</w:t>
-      </w:r>
-      <w:r>
-        <w:t xml:space="preserve"> because news is topical</w:t>
-      </w:r>
-      <w:r>
-        <w:t>.</w:t>
-      </w:r>
-      <w:r>
-        <w:t xml:space="preserve"> I used the </w:t>
-      </w:r>
-      <w:r>
-        <w:t>BeautifulSoup 4 python library</w:t>
-      </w:r>
-      <w:r>
-        <w:t xml:space="preserve"> </w:t>
-      </w:r>
-      <w:r>
-        <w:t xml:space="preserve">(Real Python, 2020). to parse the structured html content </w:t>
-      </w:r>
-      <w:r>
-        <w:t>of the homepages for the following news sites in Table 1.</w:t>
       </w:r>
     </w:p>
     <w:p>
@@ -761,10 +852,178 @@
         <w:ind w:firstLine="720"/>
       </w:pPr>
       <w:r>
-        <w:t>I also have interest in filtering the resulting data set. For the assignment I included</w:t>
-      </w:r>
-      <w:r>
-        <w:t xml:space="preserve"> filtering functionality </w:t>
+        <w:t xml:space="preserve">I </w:t>
+      </w:r>
+      <w:r>
+        <w:t>ha</w:t>
+      </w:r>
+      <w:r>
+        <w:t>d</w:t>
+      </w:r>
+      <w:r>
+        <w:t xml:space="preserve"> interest in scraping multiple sites because I wanted to </w:t>
+      </w:r>
+      <w:r>
+        <w:t xml:space="preserve">experience the challenge of scraping </w:t>
+      </w:r>
+      <w:r>
+        <w:t>varied</w:t>
+      </w:r>
+      <w:r>
+        <w:t xml:space="preserve"> html structure</w:t>
+      </w:r>
+      <w:r>
+        <w:t>s</w:t>
+      </w:r>
+      <w:r>
+        <w:t xml:space="preserve">. I </w:t>
+      </w:r>
+      <w:r>
+        <w:t>focused on</w:t>
+      </w:r>
+      <w:r>
+        <w:t xml:space="preserve"> scraping words, not numbers</w:t>
+      </w:r>
+      <w:r>
+        <w:t>,</w:t>
+      </w:r>
+      <w:r>
+        <w:t xml:space="preserve"> because I want</w:t>
+      </w:r>
+      <w:r>
+        <w:t>ed</w:t>
+      </w:r>
+      <w:r>
+        <w:t xml:space="preserve"> to work with </w:t>
+      </w:r>
+      <w:r>
+        <w:t>a</w:t>
+      </w:r>
+      <w:r>
+        <w:t xml:space="preserve"> natural language processing</w:t>
+      </w:r>
+      <w:r>
+        <w:t xml:space="preserve"> library</w:t>
+      </w:r>
+      <w:r>
+        <w:t xml:space="preserve">. </w:t>
+      </w:r>
+      <w:r>
+        <w:t>For the assignment</w:t>
+      </w:r>
+      <w:r>
+        <w:t>,</w:t>
+      </w:r>
+      <w:r>
+        <w:t xml:space="preserve"> </w:t>
+      </w:r>
+      <w:r>
+        <w:t>I scrape</w:t>
+      </w:r>
+      <w:r>
+        <w:t>d</w:t>
+      </w:r>
+      <w:r>
+        <w:t xml:space="preserve"> headlines from major U.S. news sources</w:t>
+      </w:r>
+      <w:r>
+        <w:t>. I used headlines</w:t>
+      </w:r>
+      <w:r>
+        <w:t xml:space="preserve"> because headline text is simple text using few “</w:t>
+      </w:r>
+      <w:proofErr w:type="gramStart"/>
+      <w:r>
+        <w:t>filler</w:t>
+      </w:r>
+      <w:proofErr w:type="gramEnd"/>
+      <w:r>
+        <w:t xml:space="preserve">” or “stop” words, and theoretically, there should be alignment </w:t>
+      </w:r>
+      <w:r>
+        <w:t>of</w:t>
+      </w:r>
+      <w:r>
+        <w:t xml:space="preserve"> news topics between major news sites</w:t>
+      </w:r>
+      <w:r>
+        <w:t xml:space="preserve"> because news is topical</w:t>
+      </w:r>
+      <w:r>
+        <w:t>.</w:t>
+      </w:r>
+      <w:r>
+        <w:t xml:space="preserve"> To implement web scraping</w:t>
+      </w:r>
+      <w:r>
+        <w:t>,</w:t>
+      </w:r>
+      <w:r>
+        <w:t xml:space="preserve"> </w:t>
+      </w:r>
+      <w:r>
+        <w:t xml:space="preserve">I used the requests </w:t>
+      </w:r>
+      <w:r>
+        <w:t>library</w:t>
+      </w:r>
+      <w:r>
+        <w:t xml:space="preserve"> </w:t>
+      </w:r>
+      <w:r>
+        <w:t>(Kumar et al., 2020)</w:t>
+      </w:r>
+      <w:r>
+        <w:t>.  To parse html structured content</w:t>
+      </w:r>
+      <w:r>
+        <w:t>,</w:t>
+      </w:r>
+      <w:r>
+        <w:t xml:space="preserve"> I used the </w:t>
+      </w:r>
+      <w:proofErr w:type="spellStart"/>
+      <w:r>
+        <w:t>BeautifulSoup</w:t>
+      </w:r>
+      <w:proofErr w:type="spellEnd"/>
+      <w:r>
+        <w:t xml:space="preserve"> 4 (Real Python,</w:t>
+      </w:r>
+      <w:r>
+        <w:t xml:space="preserve"> </w:t>
+      </w:r>
+      <w:r>
+        <w:t>2020)</w:t>
+      </w:r>
+      <w:r>
+        <w:t xml:space="preserve"> library</w:t>
+      </w:r>
+      <w:r>
+        <w:t xml:space="preserve">. </w:t>
+      </w:r>
+    </w:p>
+    <w:p>
+      <w:pPr>
+        <w:ind w:firstLine="720"/>
+      </w:pPr>
+      <w:r>
+        <w:t xml:space="preserve">I also </w:t>
+      </w:r>
+      <w:r>
+        <w:t>had</w:t>
+      </w:r>
+      <w:r>
+        <w:t xml:space="preserve"> interest in filtering the data set</w:t>
+      </w:r>
+      <w:r>
+        <w:t xml:space="preserve"> collected via web scraping</w:t>
+      </w:r>
+      <w:r>
+        <w:t>. For the assignment I included</w:t>
+      </w:r>
+      <w:r>
+        <w:t xml:space="preserve"> filtering </w:t>
       </w:r>
       <w:r>
         <w:t>by</w:t>
@@ -776,7 +1035,29 @@
         <w:t>ing</w:t>
       </w:r>
       <w:r>
-        <w:t xml:space="preserve"> the news sites as center, left-leaning, or right-leaning. I used AllSides.com’s Media Bias Chart (AllSides, n.d.)</w:t>
+        <w:t xml:space="preserve"> </w:t>
+      </w:r>
+      <w:r>
+        <w:t>each</w:t>
+      </w:r>
+      <w:r>
+        <w:t xml:space="preserve"> news sites as center, left-leaning, or right-leaning. I used </w:t>
+      </w:r>
+      <w:proofErr w:type="spellStart"/>
+      <w:r>
+        <w:t>AllSides.com’s</w:t>
+      </w:r>
+      <w:proofErr w:type="spellEnd"/>
+      <w:r>
+        <w:t xml:space="preserve"> Media Bias Chart (</w:t>
+      </w:r>
+      <w:proofErr w:type="spellStart"/>
+      <w:r>
+        <w:t>AllSides</w:t>
+      </w:r>
+      <w:proofErr w:type="spellEnd"/>
+      <w:r>
+        <w:t>, n.d.)</w:t>
       </w:r>
       <w:r>
         <w:t>, Figure 1, to determine the category for each of the six news sites</w:t>
@@ -829,7 +1110,15 @@
               <w:cnfStyle w:val="100000000000" w:firstRow="1" w:lastRow="0" w:firstColumn="0" w:lastColumn="0" w:oddVBand="0" w:evenVBand="0" w:oddHBand="0" w:evenHBand="0" w:firstRowFirstColumn="0" w:firstRowLastColumn="0" w:lastRowFirstColumn="0" w:lastRowLastColumn="0"/>
             </w:pPr>
             <w:r>
-              <w:t>URL Used For Scraping</w:t>
+              <w:t xml:space="preserve">URL Used </w:t>
+            </w:r>
+            <w:proofErr w:type="gramStart"/>
+            <w:r>
+              <w:t>For</w:t>
+            </w:r>
+            <w:proofErr w:type="gramEnd"/>
+            <w:r>
+              <w:t xml:space="preserve"> Scraping</w:t>
             </w:r>
           </w:p>
         </w:tc>
@@ -888,9 +1177,11 @@
             <w:pPr>
               <w:cnfStyle w:val="000000000000" w:firstRow="0" w:lastRow="0" w:firstColumn="0" w:lastColumn="0" w:oddVBand="0" w:evenVBand="0" w:oddHBand="0" w:evenHBand="0" w:firstRowFirstColumn="0" w:firstRowLastColumn="0" w:lastRowFirstColumn="0" w:lastRowLastColumn="0"/>
             </w:pPr>
+            <w:proofErr w:type="spellStart"/>
             <w:r>
               <w:t>lightblue</w:t>
             </w:r>
+            <w:proofErr w:type="spellEnd"/>
           </w:p>
         </w:tc>
       </w:tr>
@@ -979,12 +1270,14 @@
             <w:pPr>
               <w:cnfStyle w:val="000000000000" w:firstRow="0" w:lastRow="0" w:firstColumn="0" w:lastColumn="0" w:oddVBand="0" w:evenVBand="0" w:oddHBand="0" w:evenHBand="0" w:firstRowFirstColumn="0" w:firstRowLastColumn="0" w:lastRowFirstColumn="0" w:lastRowLastColumn="0"/>
             </w:pPr>
+            <w:proofErr w:type="spellStart"/>
             <w:r>
               <w:t>l</w:t>
             </w:r>
             <w:r>
               <w:t>ightblue</w:t>
             </w:r>
+            <w:proofErr w:type="spellEnd"/>
           </w:p>
         </w:tc>
       </w:tr>
@@ -1026,9 +1319,11 @@
             <w:pPr>
               <w:cnfStyle w:val="000000000000" w:firstRow="0" w:lastRow="0" w:firstColumn="0" w:lastColumn="0" w:oddVBand="0" w:evenVBand="0" w:oddHBand="0" w:evenHBand="0" w:firstRowFirstColumn="0" w:firstRowLastColumn="0" w:lastRowFirstColumn="0" w:lastRowLastColumn="0"/>
             </w:pPr>
+            <w:proofErr w:type="spellStart"/>
             <w:r>
               <w:t>lightred</w:t>
             </w:r>
+            <w:proofErr w:type="spellEnd"/>
           </w:p>
         </w:tc>
       </w:tr>
@@ -1117,9 +1412,11 @@
             <w:pPr>
               <w:cnfStyle w:val="000000000000" w:firstRow="0" w:lastRow="0" w:firstColumn="0" w:lastColumn="0" w:oddVBand="0" w:evenVBand="0" w:oddHBand="0" w:evenHBand="0" w:firstRowFirstColumn="0" w:firstRowLastColumn="0" w:lastRowFirstColumn="0" w:lastRowLastColumn="0"/>
             </w:pPr>
+            <w:proofErr w:type="spellStart"/>
             <w:r>
               <w:t>lightred</w:t>
             </w:r>
+            <w:proofErr w:type="spellEnd"/>
           </w:p>
         </w:tc>
       </w:tr>
@@ -1141,7 +1438,19 @@
         <w:ind w:firstLine="720"/>
       </w:pPr>
       <w:r>
-        <w:t>I also have interest in language processing and added this dimension to the</w:t>
+        <w:t xml:space="preserve">I </w:t>
+      </w:r>
+      <w:r>
+        <w:t>wanted to use</w:t>
+      </w:r>
+      <w:r>
+        <w:t xml:space="preserve"> language processing</w:t>
+      </w:r>
+      <w:r>
+        <w:t>. I</w:t>
+      </w:r>
+      <w:r>
+        <w:t xml:space="preserve"> added this dimension to the</w:t>
       </w:r>
       <w:r>
         <w:t xml:space="preserve"> assignment </w:t>
@@ -1166,7 +1475,13 @@
         <w:t>Tokenizing Words and Sentences with NLTK</w:t>
       </w:r>
       <w:r>
-        <w:t xml:space="preserve">, n.d.) to remove stop words, and analyze word frequency in the </w:t>
+        <w:t>, n.d.)</w:t>
+      </w:r>
+      <w:r>
+        <w:t>,</w:t>
+      </w:r>
+      <w:r>
+        <w:t xml:space="preserve"> to remove stop words, and analyze word frequency in the </w:t>
       </w:r>
       <w:r>
         <w:t>complete</w:t>
@@ -1175,7 +1490,13 @@
         <w:t xml:space="preserve"> data set, and in the data set filtered by center, left-leaning, or right-leaning</w:t>
       </w:r>
       <w:r>
-        <w:t xml:space="preserve"> categories of news.</w:t>
+        <w:t xml:space="preserve"> </w:t>
+      </w:r>
+      <w:r>
+        <w:t>news websites</w:t>
+      </w:r>
+      <w:r>
+        <w:t>.</w:t>
       </w:r>
     </w:p>
     <w:p/>
@@ -1185,127 +1506,6 @@
         <w:shd w:val="clear" w:color="auto" w:fill="FFFFFF"/>
         <w:spacing w:before="100" w:beforeAutospacing="1" w:after="255" w:line="375" w:lineRule="atLeast"/>
       </w:pPr>
-      <w:r>
-        <w:rPr>
-          <w:noProof/>
-        </w:rPr>
-        <w:lastRenderedPageBreak/>
-        <mc:AlternateContent>
-          <mc:Choice Requires="wps">
-            <w:drawing>
-              <wp:anchor distT="0" distB="0" distL="114300" distR="114300" simplePos="0" relativeHeight="251662336" behindDoc="0" locked="0" layoutInCell="1" allowOverlap="1" wp14:anchorId="76E63A60" wp14:editId="59DB285B">
-                <wp:simplePos x="0" y="0"/>
-                <wp:positionH relativeFrom="column">
-                  <wp:posOffset>19050</wp:posOffset>
-                </wp:positionH>
-                <wp:positionV relativeFrom="paragraph">
-                  <wp:posOffset>3111500</wp:posOffset>
-                </wp:positionV>
-                <wp:extent cx="2724785" cy="635"/>
-                <wp:effectExtent l="0" t="0" r="0" b="0"/>
-                <wp:wrapSquare wrapText="bothSides"/>
-                <wp:docPr id="1" name="Text Box 1"/>
-                <wp:cNvGraphicFramePr/>
-                <a:graphic xmlns:a="http://schemas.openxmlformats.org/drawingml/2006/main">
-                  <a:graphicData uri="http://schemas.microsoft.com/office/word/2010/wordprocessingShape">
-                    <wps:wsp>
-                      <wps:cNvSpPr txBox="1"/>
-                      <wps:spPr>
-                        <a:xfrm>
-                          <a:off x="0" y="0"/>
-                          <a:ext cx="2724785" cy="635"/>
-                        </a:xfrm>
-                        <a:prstGeom prst="rect">
-                          <a:avLst/>
-                        </a:prstGeom>
-                        <a:solidFill>
-                          <a:prstClr val="white"/>
-                        </a:solidFill>
-                        <a:ln>
-                          <a:noFill/>
-                        </a:ln>
-                      </wps:spPr>
-                      <wps:txbx>
-                        <w:txbxContent>
-                          <w:p>
-                            <w:pPr>
-                              <w:pStyle w:val="Caption"/>
-                              <w:rPr>
-                                <w:rFonts w:ascii="Open Sans" w:eastAsia="Times New Roman" w:hAnsi="Open Sans" w:cs="Times New Roman"/>
-                                <w:noProof/>
-                                <w:color w:val="444444"/>
-                                <w:sz w:val="25"/>
-                                <w:szCs w:val="25"/>
-                              </w:rPr>
-                            </w:pPr>
-                            <w:r>
-                              <w:t xml:space="preserve">Figure </w:t>
-                            </w:r>
-                            <w:fldSimple w:instr=" SEQ Figure \* ARABIC ">
-                              <w:r>
-                                <w:rPr>
-                                  <w:noProof/>
-                                </w:rPr>
-                                <w:t>1</w:t>
-                              </w:r>
-                            </w:fldSimple>
-                            <w:r>
-                              <w:t>: AllSides Media Bias Chart with Selected Sites Circled</w:t>
-                            </w:r>
-                          </w:p>
-                        </w:txbxContent>
-                      </wps:txbx>
-                      <wps:bodyPr rot="0" spcFirstLastPara="0" vertOverflow="overflow" horzOverflow="overflow" vert="horz" wrap="square" lIns="0" tIns="0" rIns="0" bIns="0" numCol="1" spcCol="0" rtlCol="0" fromWordArt="0" anchor="t" anchorCtr="0" forceAA="0" compatLnSpc="1">
-                        <a:prstTxWarp prst="textNoShape">
-                          <a:avLst/>
-                        </a:prstTxWarp>
-                        <a:spAutoFit/>
-                      </wps:bodyPr>
-                    </wps:wsp>
-                  </a:graphicData>
-                </a:graphic>
-              </wp:anchor>
-            </w:drawing>
-          </mc:Choice>
-          <mc:Fallback>
-            <w:pict>
-              <v:shape w14:anchorId="76E63A60" id="Text Box 1" o:spid="_x0000_s1030" type="#_x0000_t202" style="position:absolute;margin-left:1.5pt;margin-top:245pt;width:214.55pt;height:.05pt;z-index:251662336;visibility:visible;mso-wrap-style:square;mso-wrap-distance-left:9pt;mso-wrap-distance-top:0;mso-wrap-distance-right:9pt;mso-wrap-distance-bottom:0;mso-position-horizontal:absolute;mso-position-horizontal-relative:text;mso-position-vertical:absolute;mso-position-vertical-relative:text;v-text-anchor:top" o:gfxdata="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" stroked="f">
-                <v:textbox style="mso-fit-shape-to-text:t" inset="0,0,0,0">
-                  <w:txbxContent>
-                    <w:p>
-                      <w:pPr>
-                        <w:pStyle w:val="Caption"/>
-                        <w:rPr>
-                          <w:rFonts w:ascii="Open Sans" w:eastAsia="Times New Roman" w:hAnsi="Open Sans" w:cs="Times New Roman"/>
-                          <w:noProof/>
-                          <w:color w:val="444444"/>
-                          <w:sz w:val="25"/>
-                          <w:szCs w:val="25"/>
-                        </w:rPr>
-                      </w:pPr>
-                      <w:r>
-                        <w:t xml:space="preserve">Figure </w:t>
-                      </w:r>
-                      <w:fldSimple w:instr=" SEQ Figure \* ARABIC ">
-                        <w:r>
-                          <w:rPr>
-                            <w:noProof/>
-                          </w:rPr>
-                          <w:t>1</w:t>
-                        </w:r>
-                      </w:fldSimple>
-                      <w:r>
-                        <w:t>: AllSides Media Bias Chart with Selected Sites Circled</w:t>
-                      </w:r>
-                    </w:p>
-                  </w:txbxContent>
-                </v:textbox>
-                <w10:wrap type="square"/>
-              </v:shape>
-            </w:pict>
-          </mc:Fallback>
-        </mc:AlternateContent>
-      </w:r>
       <w:r>
         <w:rPr>
           <w:rFonts w:ascii="Open Sans" w:eastAsia="Times New Roman" w:hAnsi="Open Sans" w:cs="Times New Roman"/>
@@ -1314,17 +1514,18 @@
           <w:sz w:val="25"/>
           <w:szCs w:val="25"/>
         </w:rPr>
+        <w:lastRenderedPageBreak/>
         <w:drawing>
-          <wp:anchor distT="0" distB="0" distL="114300" distR="114300" simplePos="0" relativeHeight="251660288" behindDoc="0" locked="0" layoutInCell="1" allowOverlap="0" wp14:anchorId="3BBBC6A3" wp14:editId="6592B37B">
+          <wp:anchor distT="0" distB="0" distL="114300" distR="114300" simplePos="0" relativeHeight="251660288" behindDoc="0" locked="0" layoutInCell="1" allowOverlap="0" wp14:anchorId="3BBBC6A3" wp14:editId="4256DA56">
             <wp:simplePos x="0" y="0"/>
             <wp:positionH relativeFrom="column">
-              <wp:posOffset>19050</wp:posOffset>
+              <wp:posOffset>139700</wp:posOffset>
             </wp:positionH>
             <wp:positionV relativeFrom="paragraph">
-              <wp:posOffset>92075</wp:posOffset>
+              <wp:posOffset>95250</wp:posOffset>
             </wp:positionV>
-            <wp:extent cx="2724912" cy="2962656"/>
-            <wp:effectExtent l="19050" t="19050" r="18415" b="28575"/>
+            <wp:extent cx="2603500" cy="2830830"/>
+            <wp:effectExtent l="19050" t="19050" r="25400" b="26670"/>
             <wp:wrapSquare wrapText="right"/>
             <wp:docPr id="2" name="Picture 2" descr="A screenshot of a cell phone screen with text&#10;&#10;Description automatically generated"/>
             <wp:cNvGraphicFramePr>
@@ -1352,7 +1553,7 @@
                   <pic:spPr>
                     <a:xfrm>
                       <a:off x="0" y="0"/>
-                      <a:ext cx="2724912" cy="2962656"/>
+                      <a:ext cx="2603500" cy="2830830"/>
                     </a:xfrm>
                     <a:prstGeom prst="rect">
                       <a:avLst/>
@@ -1379,25 +1580,24 @@
     <w:p>
       <w:pPr>
         <w:shd w:val="clear" w:color="auto" w:fill="FFFFFF"/>
-        <w:spacing w:before="100" w:beforeAutospacing="1" w:after="0" w:line="375" w:lineRule="atLeast"/>
+        <w:spacing w:before="100" w:beforeAutospacing="1" w:after="0" w:line="360" w:lineRule="auto"/>
         <w:rPr>
           <w:rFonts w:ascii="Open Sans" w:eastAsia="Times New Roman" w:hAnsi="Open Sans" w:cs="Times New Roman"/>
           <w:color w:val="444444"/>
-          <w:sz w:val="25"/>
-          <w:szCs w:val="25"/>
+          <w:sz w:val="24"/>
+          <w:szCs w:val="24"/>
         </w:rPr>
       </w:pPr>
       <w:r>
         <w:rPr>
           <w:rFonts w:ascii="Open Sans" w:eastAsia="Times New Roman" w:hAnsi="Open Sans" w:cs="Times New Roman"/>
           <w:color w:val="444444"/>
-          <w:sz w:val="25"/>
-          <w:szCs w:val="25"/>
+          <w:sz w:val="24"/>
+          <w:szCs w:val="24"/>
         </w:rPr>
         <w:t>Utility</w:t>
       </w:r>
     </w:p>
-    <w:p/>
     <w:p>
       <w:r>
         <w:tab/>
@@ -1443,41 +1643,260 @@
         <w:t>s</w:t>
       </w:r>
       <w:r>
+        <w:t xml:space="preserve"> on topics</w:t>
+      </w:r>
+      <w:r>
         <w:t>.</w:t>
       </w:r>
       <w:r>
-        <w:t xml:space="preserve"> Identifying words frequently used by a category of news sites, and not by other news site categories can identify blind-spots in coverage, or topics that are over-covered.</w:t>
+        <w:t xml:space="preserve"> Identifying words frequently used by </w:t>
+      </w:r>
+      <w:r>
+        <w:t>each</w:t>
+      </w:r>
+      <w:r>
+        <w:t xml:space="preserve"> category of news sites, and not by other news site categories can identify </w:t>
+      </w:r>
+      <w:r>
+        <w:t>blind spots</w:t>
+      </w:r>
+      <w:r>
+        <w:t xml:space="preserve"> in coverage, or topics that are over-covered.</w:t>
       </w:r>
       <w:r>
         <w:t xml:space="preserve"> </w:t>
       </w:r>
     </w:p>
     <w:p>
+      <w:r>
+        <w:rPr>
+          <w:noProof/>
+        </w:rPr>
+        <mc:AlternateContent>
+          <mc:Choice Requires="wps">
+            <w:drawing>
+              <wp:anchor distT="0" distB="0" distL="114300" distR="114300" simplePos="0" relativeHeight="251662336" behindDoc="0" locked="0" layoutInCell="1" allowOverlap="1" wp14:anchorId="76E63A60" wp14:editId="70476E20">
+                <wp:simplePos x="0" y="0"/>
+                <wp:positionH relativeFrom="column">
+                  <wp:posOffset>167640</wp:posOffset>
+                </wp:positionH>
+                <wp:positionV relativeFrom="paragraph">
+                  <wp:posOffset>617855</wp:posOffset>
+                </wp:positionV>
+                <wp:extent cx="2590800" cy="635"/>
+                <wp:effectExtent l="0" t="0" r="0" b="0"/>
+                <wp:wrapSquare wrapText="bothSides"/>
+                <wp:docPr id="1" name="Text Box 1"/>
+                <wp:cNvGraphicFramePr/>
+                <a:graphic xmlns:a="http://schemas.openxmlformats.org/drawingml/2006/main">
+                  <a:graphicData uri="http://schemas.microsoft.com/office/word/2010/wordprocessingShape">
+                    <wps:wsp>
+                      <wps:cNvSpPr txBox="1"/>
+                      <wps:spPr>
+                        <a:xfrm>
+                          <a:off x="0" y="0"/>
+                          <a:ext cx="2590800" cy="635"/>
+                        </a:xfrm>
+                        <a:prstGeom prst="rect">
+                          <a:avLst/>
+                        </a:prstGeom>
+                        <a:solidFill>
+                          <a:prstClr val="white"/>
+                        </a:solidFill>
+                        <a:ln>
+                          <a:noFill/>
+                        </a:ln>
+                      </wps:spPr>
+                      <wps:txbx>
+                        <w:txbxContent>
+                          <w:p>
+                            <w:pPr>
+                              <w:pStyle w:val="Caption"/>
+                              <w:jc w:val="center"/>
+                              <w:rPr>
+                                <w:rFonts w:ascii="Open Sans" w:eastAsia="Times New Roman" w:hAnsi="Open Sans" w:cs="Times New Roman"/>
+                                <w:noProof/>
+                                <w:color w:val="444444"/>
+                                <w:sz w:val="25"/>
+                                <w:szCs w:val="25"/>
+                              </w:rPr>
+                            </w:pPr>
+                            <w:r>
+                              <w:t xml:space="preserve">Figure </w:t>
+                            </w:r>
+                            <w:r>
+                              <w:fldChar w:fldCharType="begin"/>
+                            </w:r>
+                            <w:r>
+                              <w:instrText xml:space="preserve"> SEQ Figure \* ARABIC </w:instrText>
+                            </w:r>
+                            <w:r>
+                              <w:fldChar w:fldCharType="separate"/>
+                            </w:r>
+                            <w:r>
+                              <w:rPr>
+                                <w:noProof/>
+                              </w:rPr>
+                              <w:t>1</w:t>
+                            </w:r>
+                            <w:r>
+                              <w:rPr>
+                                <w:noProof/>
+                              </w:rPr>
+                              <w:fldChar w:fldCharType="end"/>
+                            </w:r>
+                            <w:r>
+                              <w:t xml:space="preserve">: </w:t>
+                            </w:r>
+                            <w:proofErr w:type="spellStart"/>
+                            <w:r>
+                              <w:t>AllSides</w:t>
+                            </w:r>
+                            <w:proofErr w:type="spellEnd"/>
+                            <w:r>
+                              <w:t xml:space="preserve"> Media Bias Chart with Selected Sites Circled</w:t>
+                            </w:r>
+                          </w:p>
+                        </w:txbxContent>
+                      </wps:txbx>
+                      <wps:bodyPr rot="0" spcFirstLastPara="0" vertOverflow="overflow" horzOverflow="overflow" vert="horz" wrap="square" lIns="0" tIns="0" rIns="0" bIns="0" numCol="1" spcCol="0" rtlCol="0" fromWordArt="0" anchor="t" anchorCtr="0" forceAA="0" compatLnSpc="1">
+                        <a:prstTxWarp prst="textNoShape">
+                          <a:avLst/>
+                        </a:prstTxWarp>
+                        <a:spAutoFit/>
+                      </wps:bodyPr>
+                    </wps:wsp>
+                  </a:graphicData>
+                </a:graphic>
+                <wp14:sizeRelH relativeFrom="margin">
+                  <wp14:pctWidth>0</wp14:pctWidth>
+                </wp14:sizeRelH>
+              </wp:anchor>
+            </w:drawing>
+          </mc:Choice>
+          <mc:Fallback>
+            <w:pict>
+              <v:shape w14:anchorId="76E63A60" id="Text Box 1" o:spid="_x0000_s1030" type="#_x0000_t202" style="position:absolute;margin-left:13.2pt;margin-top:48.65pt;width:204pt;height:.05pt;z-index:251662336;visibility:visible;mso-wrap-style:square;mso-width-percent:0;mso-wrap-distance-left:9pt;mso-wrap-distance-top:0;mso-wrap-distance-right:9pt;mso-wrap-distance-bottom:0;mso-position-horizontal:absolute;mso-position-horizontal-relative:text;mso-position-vertical:absolute;mso-position-vertical-relative:text;mso-width-percent:0;mso-width-relative:margin;v-text-anchor:top" o:gfxdata="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" stroked="f">
+                <v:textbox style="mso-fit-shape-to-text:t" inset="0,0,0,0">
+                  <w:txbxContent>
+                    <w:p>
+                      <w:pPr>
+                        <w:pStyle w:val="Caption"/>
+                        <w:jc w:val="center"/>
+                        <w:rPr>
+                          <w:rFonts w:ascii="Open Sans" w:eastAsia="Times New Roman" w:hAnsi="Open Sans" w:cs="Times New Roman"/>
+                          <w:noProof/>
+                          <w:color w:val="444444"/>
+                          <w:sz w:val="25"/>
+                          <w:szCs w:val="25"/>
+                        </w:rPr>
+                      </w:pPr>
+                      <w:r>
+                        <w:t xml:space="preserve">Figure </w:t>
+                      </w:r>
+                      <w:r>
+                        <w:fldChar w:fldCharType="begin"/>
+                      </w:r>
+                      <w:r>
+                        <w:instrText xml:space="preserve"> SEQ Figure \* ARABIC </w:instrText>
+                      </w:r>
+                      <w:r>
+                        <w:fldChar w:fldCharType="separate"/>
+                      </w:r>
+                      <w:r>
+                        <w:rPr>
+                          <w:noProof/>
+                        </w:rPr>
+                        <w:t>1</w:t>
+                      </w:r>
+                      <w:r>
+                        <w:rPr>
+                          <w:noProof/>
+                        </w:rPr>
+                        <w:fldChar w:fldCharType="end"/>
+                      </w:r>
+                      <w:r>
+                        <w:t xml:space="preserve">: </w:t>
+                      </w:r>
+                      <w:proofErr w:type="spellStart"/>
+                      <w:r>
+                        <w:t>AllSides</w:t>
+                      </w:r>
+                      <w:proofErr w:type="spellEnd"/>
+                      <w:r>
+                        <w:t xml:space="preserve"> Media Bias Chart with Selected Sites Circled</w:t>
+                      </w:r>
+                    </w:p>
+                  </w:txbxContent>
+                </v:textbox>
+                <w10:wrap type="square"/>
+              </v:shape>
+            </w:pict>
+          </mc:Fallback>
+        </mc:AlternateContent>
+      </w:r>
+      <w:r>
+        <w:tab/>
+        <w:t xml:space="preserve">I believe that it would be interesting to </w:t>
+      </w:r>
+      <w:r>
+        <w:t>investigate</w:t>
+      </w:r>
+      <w:r>
+        <w:t xml:space="preserve"> if, with enough training, a categorization machine learning algorithm could use scraped headlines from a particular time period to determine if a news website should be categorized as center, left-leaning, or right-leaning.</w:t>
+      </w:r>
+    </w:p>
+    <w:p>
       <w:pPr>
         <w:shd w:val="clear" w:color="auto" w:fill="FFFFFF"/>
-        <w:spacing w:before="100" w:beforeAutospacing="1" w:after="0" w:line="375" w:lineRule="atLeast"/>
+        <w:spacing w:before="100" w:beforeAutospacing="1" w:after="0" w:line="360" w:lineRule="auto"/>
         <w:rPr>
           <w:rFonts w:ascii="Open Sans" w:eastAsia="Times New Roman" w:hAnsi="Open Sans" w:cs="Times New Roman"/>
           <w:color w:val="444444"/>
-          <w:sz w:val="25"/>
-          <w:szCs w:val="25"/>
+          <w:sz w:val="24"/>
+          <w:szCs w:val="24"/>
         </w:rPr>
       </w:pPr>
       <w:r>
         <w:rPr>
           <w:rFonts w:ascii="Open Sans" w:eastAsia="Times New Roman" w:hAnsi="Open Sans" w:cs="Times New Roman"/>
           <w:color w:val="444444"/>
-          <w:sz w:val="25"/>
-          <w:szCs w:val="25"/>
+          <w:sz w:val="24"/>
+          <w:szCs w:val="24"/>
         </w:rPr>
         <w:t>Wish List</w:t>
       </w:r>
     </w:p>
-    <w:p/>
     <w:p>
       <w:r>
         <w:tab/>
-        <w:t>With more time I would have liked to have added several more news sites to my data set. Each news site has an entirely different html structure, and I found it difficult to reuse my code between websites. Because I wasn’t able to add more websites to my data set, the data set contained many more lightblue records than the other categories. Table 2 shows the number of headlines by category.</w:t>
+        <w:t xml:space="preserve">With more time I would </w:t>
+      </w:r>
+      <w:r>
+        <w:t>have</w:t>
+      </w:r>
+      <w:r>
+        <w:t xml:space="preserve"> added several more news sites to my data set. Each news site has an entirely different html structure, and I found it difficult to reuse my code between websites. Because I was</w:t>
+      </w:r>
+      <w:r>
+        <w:t xml:space="preserve"> not</w:t>
+      </w:r>
+      <w:r>
+        <w:t xml:space="preserve"> able to add more websites to my data set, the data set contained many more </w:t>
+      </w:r>
+      <w:r>
+        <w:t>“</w:t>
+      </w:r>
+      <w:proofErr w:type="spellStart"/>
+      <w:r>
+        <w:t>lightblue</w:t>
+      </w:r>
+      <w:proofErr w:type="spellEnd"/>
+      <w:r>
+        <w:t>”</w:t>
+      </w:r>
+      <w:r>
+        <w:t xml:space="preserve"> records than other categories. Table 2 shows the number of headlines by category.</w:t>
       </w:r>
     </w:p>
     <w:tbl>
@@ -1552,9 +1971,11 @@
             <w:tcW w:w="4675" w:type="dxa"/>
           </w:tcPr>
           <w:p>
+            <w:proofErr w:type="spellStart"/>
             <w:r>
               <w:t>lightred</w:t>
             </w:r>
+            <w:proofErr w:type="spellEnd"/>
           </w:p>
         </w:tc>
         <w:tc>
@@ -1578,9 +1999,11 @@
             <w:tcW w:w="4675" w:type="dxa"/>
           </w:tcPr>
           <w:p>
+            <w:proofErr w:type="spellStart"/>
             <w:r>
               <w:t>lightblue</w:t>
             </w:r>
+            <w:proofErr w:type="spellEnd"/>
           </w:p>
         </w:tc>
         <w:tc>
@@ -1604,41 +2027,132 @@
         <w:jc w:val="center"/>
       </w:pPr>
       <w:r>
-        <w:t>Table 2: Number of headlines by Category</w:t>
+        <w:t xml:space="preserve">Table 2: Number of </w:t>
+      </w:r>
+      <w:r>
+        <w:t>H</w:t>
+      </w:r>
+      <w:r>
+        <w:t>eadlines by Category</w:t>
       </w:r>
     </w:p>
     <w:p>
       <w:r>
         <w:tab/>
-        <w:t>With more time I also would have liked to investigate the type of words that were in a similar ratio of headlines for each of the categories, and words that were over or under represented in each of the categories.</w:t>
+        <w:t>With more time I</w:t>
+      </w:r>
+      <w:r>
+        <w:t xml:space="preserve"> would</w:t>
+      </w:r>
+      <w:r>
+        <w:t xml:space="preserve"> investigate the type of words that were in a similar ratio of headlines for each of the </w:t>
+      </w:r>
+      <w:r>
+        <w:t xml:space="preserve">site </w:t>
+      </w:r>
+      <w:r>
+        <w:t xml:space="preserve">categories, and words that were over or </w:t>
+      </w:r>
+      <w:r>
+        <w:t>underrepresented</w:t>
+      </w:r>
+      <w:r>
+        <w:t xml:space="preserve"> in each of the </w:t>
+      </w:r>
+      <w:r>
+        <w:t xml:space="preserve">site </w:t>
+      </w:r>
+      <w:r>
+        <w:t>categories.</w:t>
+      </w:r>
+      <w:r>
+        <w:t xml:space="preserve"> I also would have included news sites in the additional categories shown in the </w:t>
+      </w:r>
+      <w:proofErr w:type="spellStart"/>
+      <w:r>
+        <w:t>AllSides</w:t>
+      </w:r>
+      <w:proofErr w:type="spellEnd"/>
+      <w:r>
+        <w:t xml:space="preserve"> Media Bias Chart, i.e. “</w:t>
+      </w:r>
+      <w:proofErr w:type="spellStart"/>
+      <w:r>
+        <w:t>darkblue</w:t>
+      </w:r>
+      <w:proofErr w:type="spellEnd"/>
+      <w:r>
+        <w:t>” and “</w:t>
+      </w:r>
+      <w:proofErr w:type="spellStart"/>
+      <w:r>
+        <w:t>darkred</w:t>
+      </w:r>
+      <w:proofErr w:type="spellEnd"/>
+      <w:r>
+        <w:t>”.</w:t>
       </w:r>
     </w:p>
     <w:p>
       <w:pPr>
         <w:shd w:val="clear" w:color="auto" w:fill="FFFFFF"/>
-        <w:spacing w:before="100" w:beforeAutospacing="1" w:after="0" w:line="375" w:lineRule="atLeast"/>
+        <w:spacing w:before="100" w:beforeAutospacing="1" w:after="0" w:line="360" w:lineRule="auto"/>
         <w:rPr>
           <w:rFonts w:ascii="Open Sans" w:eastAsia="Times New Roman" w:hAnsi="Open Sans" w:cs="Times New Roman"/>
           <w:color w:val="444444"/>
-          <w:sz w:val="25"/>
-          <w:szCs w:val="25"/>
+          <w:sz w:val="24"/>
+          <w:szCs w:val="24"/>
         </w:rPr>
       </w:pPr>
       <w:r>
         <w:rPr>
           <w:rFonts w:ascii="Open Sans" w:eastAsia="Times New Roman" w:hAnsi="Open Sans" w:cs="Times New Roman"/>
           <w:color w:val="444444"/>
-          <w:sz w:val="25"/>
-          <w:szCs w:val="25"/>
+          <w:sz w:val="24"/>
+          <w:szCs w:val="24"/>
         </w:rPr>
         <w:t>Extra Credit</w:t>
       </w:r>
     </w:p>
-    <w:p/>
     <w:p>
       <w:r>
         <w:tab/>
-        <w:t>My use of the NLTK library to create word frequency plots added an extra dimension to this project. I enjoyed trying to determine how to massage my data frame of headlines to remove stop words, and create valid data for the NLTK to process. I needed to repeated use map(), split(), and join() to format my data, and I unexpectedly found a use for reduce(), which I used to turn a series into a single string.</w:t>
+        <w:t xml:space="preserve">My use of the NLTK library to create word frequency plots added an extra dimension to this project. I enjoyed trying to determine how to massage my data frame of headlines to remove stop </w:t>
+      </w:r>
+      <w:r>
+        <w:t>words and</w:t>
+      </w:r>
+      <w:r>
+        <w:t xml:space="preserve"> create valid data for the NLTK</w:t>
+      </w:r>
+      <w:r>
+        <w:t xml:space="preserve"> library</w:t>
+      </w:r>
+      <w:r>
+        <w:t xml:space="preserve"> to process. I </w:t>
+      </w:r>
+      <w:r>
+        <w:t>repeated</w:t>
+      </w:r>
+      <w:r>
+        <w:t>ly</w:t>
+      </w:r>
+      <w:r>
+        <w:t xml:space="preserve"> </w:t>
+      </w:r>
+      <w:r>
+        <w:t xml:space="preserve">needed to use </w:t>
+      </w:r>
+      <w:proofErr w:type="gramStart"/>
+      <w:r>
+        <w:t>map(</w:t>
+      </w:r>
+      <w:proofErr w:type="gramEnd"/>
+      <w:r>
+        <w:t>), split(), and join() to format my data, and I unexpectedly found a use for reduce()</w:t>
+      </w:r>
+      <w:r>
+        <w:t>.</w:t>
       </w:r>
       <w:r>
         <w:br w:type="page"/>
@@ -1652,16 +2166,16 @@
         <w:rPr>
           <w:rFonts w:ascii="Open Sans" w:eastAsia="Times New Roman" w:hAnsi="Open Sans" w:cs="Times New Roman"/>
           <w:color w:val="444444"/>
-          <w:sz w:val="25"/>
-          <w:szCs w:val="25"/>
+          <w:sz w:val="24"/>
+          <w:szCs w:val="24"/>
         </w:rPr>
       </w:pPr>
       <w:r>
         <w:rPr>
           <w:rFonts w:ascii="Open Sans" w:eastAsia="Times New Roman" w:hAnsi="Open Sans" w:cs="Times New Roman"/>
           <w:color w:val="444444"/>
-          <w:sz w:val="25"/>
-          <w:szCs w:val="25"/>
+          <w:sz w:val="24"/>
+          <w:szCs w:val="24"/>
         </w:rPr>
         <w:lastRenderedPageBreak/>
         <w:t>References</w:t>
@@ -1678,14 +2192,25 @@
           <w:szCs w:val="22"/>
         </w:rPr>
       </w:pPr>
+      <w:proofErr w:type="spellStart"/>
       <w:r>
         <w:rPr>
           <w:rFonts w:asciiTheme="minorHAnsi" w:hAnsiTheme="minorHAnsi"/>
           <w:sz w:val="22"/>
           <w:szCs w:val="22"/>
         </w:rPr>
-        <w:t xml:space="preserve">AllSides. (n.d.). </w:t>
-      </w:r>
+        <w:t>AllSides</w:t>
+      </w:r>
+      <w:proofErr w:type="spellEnd"/>
+      <w:r>
+        <w:rPr>
+          <w:rFonts w:asciiTheme="minorHAnsi" w:hAnsiTheme="minorHAnsi"/>
+          <w:sz w:val="22"/>
+          <w:szCs w:val="22"/>
+        </w:rPr>
+        <w:t xml:space="preserve">. (n.d.). </w:t>
+      </w:r>
+      <w:proofErr w:type="spellStart"/>
       <w:r>
         <w:rPr>
           <w:rFonts w:asciiTheme="minorHAnsi" w:hAnsiTheme="minorHAnsi"/>
@@ -1694,7 +2219,18 @@
           <w:sz w:val="22"/>
           <w:szCs w:val="22"/>
         </w:rPr>
-        <w:t>AllSides Media Bias Chart</w:t>
+        <w:t>AllSides</w:t>
+      </w:r>
+      <w:proofErr w:type="spellEnd"/>
+      <w:r>
+        <w:rPr>
+          <w:rFonts w:asciiTheme="minorHAnsi" w:hAnsiTheme="minorHAnsi"/>
+          <w:i/>
+          <w:iCs/>
+          <w:sz w:val="22"/>
+          <w:szCs w:val="22"/>
+        </w:rPr>
+        <w:t xml:space="preserve"> Media Bias Chart</w:t>
       </w:r>
       <w:r>
         <w:rPr>
@@ -1702,7 +2238,25 @@
           <w:sz w:val="22"/>
           <w:szCs w:val="22"/>
         </w:rPr>
-        <w:t xml:space="preserve"> [Illustration]. AllSides. </w:t>
+        <w:t xml:space="preserve"> [Illustration]. </w:t>
+      </w:r>
+      <w:proofErr w:type="spellStart"/>
+      <w:r>
+        <w:rPr>
+          <w:rFonts w:asciiTheme="minorHAnsi" w:hAnsiTheme="minorHAnsi"/>
+          <w:sz w:val="22"/>
+          <w:szCs w:val="22"/>
+        </w:rPr>
+        <w:t>AllSides</w:t>
+      </w:r>
+      <w:proofErr w:type="spellEnd"/>
+      <w:r>
+        <w:rPr>
+          <w:rFonts w:asciiTheme="minorHAnsi" w:hAnsiTheme="minorHAnsi"/>
+          <w:sz w:val="22"/>
+          <w:szCs w:val="22"/>
+        </w:rPr>
+        <w:t xml:space="preserve">. </w:t>
       </w:r>
       <w:hyperlink r:id="rId14" w:history="1">
         <w:r>
@@ -1735,15 +2289,45 @@
           <w:sz w:val="22"/>
           <w:szCs w:val="22"/>
         </w:rPr>
-        <w:t>Beautiful Soup - Navigating by Tags - Tutorialspoint</w:t>
-      </w:r>
+        <w:t xml:space="preserve">Beautiful Soup - Navigating by Tags - </w:t>
+      </w:r>
+      <w:proofErr w:type="spellStart"/>
+      <w:r>
+        <w:rPr>
+          <w:rFonts w:asciiTheme="minorHAnsi" w:hAnsiTheme="minorHAnsi"/>
+          <w:i/>
+          <w:iCs/>
+          <w:sz w:val="22"/>
+          <w:szCs w:val="22"/>
+        </w:rPr>
+        <w:t>Tutorialspoint</w:t>
+      </w:r>
+      <w:proofErr w:type="spellEnd"/>
       <w:r>
         <w:rPr>
           <w:rFonts w:asciiTheme="minorHAnsi" w:hAnsiTheme="minorHAnsi"/>
           <w:sz w:val="22"/>
           <w:szCs w:val="22"/>
         </w:rPr>
-        <w:t xml:space="preserve">. (n.d.). TutorialsPoint. Retrieved September 14, 2020, from </w:t>
+        <w:t xml:space="preserve">. (n.d.). </w:t>
+      </w:r>
+      <w:proofErr w:type="spellStart"/>
+      <w:r>
+        <w:rPr>
+          <w:rFonts w:asciiTheme="minorHAnsi" w:hAnsiTheme="minorHAnsi"/>
+          <w:sz w:val="22"/>
+          <w:szCs w:val="22"/>
+        </w:rPr>
+        <w:t>TutorialsPoint</w:t>
+      </w:r>
+      <w:proofErr w:type="spellEnd"/>
+      <w:r>
+        <w:rPr>
+          <w:rFonts w:asciiTheme="minorHAnsi" w:hAnsiTheme="minorHAnsi"/>
+          <w:sz w:val="22"/>
+          <w:szCs w:val="22"/>
+        </w:rPr>
+        <w:t xml:space="preserve">. Retrieved September 14, 2020, from </w:t>
       </w:r>
       <w:hyperlink r:id="rId15" w:history="1">
         <w:r>
@@ -1774,7 +2358,25 @@
           <w:sz w:val="22"/>
           <w:szCs w:val="22"/>
         </w:rPr>
-        <w:t xml:space="preserve">Real Python. (2020, August 21). </w:t>
+        <w:t xml:space="preserve">Kumar, N., </w:t>
+      </w:r>
+      <w:proofErr w:type="spellStart"/>
+      <w:r>
+        <w:rPr>
+          <w:rFonts w:asciiTheme="minorHAnsi" w:hAnsiTheme="minorHAnsi"/>
+          <w:sz w:val="22"/>
+          <w:szCs w:val="22"/>
+        </w:rPr>
+        <w:t>the_galaxy_hunter</w:t>
+      </w:r>
+      <w:proofErr w:type="spellEnd"/>
+      <w:r>
+        <w:rPr>
+          <w:rFonts w:asciiTheme="minorHAnsi" w:hAnsiTheme="minorHAnsi"/>
+          <w:sz w:val="22"/>
+          <w:szCs w:val="22"/>
+        </w:rPr>
+        <w:t xml:space="preserve">, &amp; Hasan, S. (2020, August 20). </w:t>
       </w:r>
       <w:r>
         <w:rPr>
@@ -1784,8 +2386,20 @@
           <w:sz w:val="22"/>
           <w:szCs w:val="22"/>
         </w:rPr>
-        <w:t>Beautiful Soup: Build a Web Scraper With Python</w:t>
-      </w:r>
+        <w:t xml:space="preserve">Implementing Web Scraping in Python with </w:t>
+      </w:r>
+      <w:proofErr w:type="spellStart"/>
+      <w:r>
+        <w:rPr>
+          <w:rFonts w:asciiTheme="minorHAnsi" w:hAnsiTheme="minorHAnsi"/>
+          <w:i/>
+          <w:iCs/>
+          <w:sz w:val="22"/>
+          <w:szCs w:val="22"/>
+        </w:rPr>
+        <w:t>BeautifulSoup</w:t>
+      </w:r>
+      <w:proofErr w:type="spellEnd"/>
       <w:r>
         <w:rPr>
           <w:rFonts w:asciiTheme="minorHAnsi" w:hAnsiTheme="minorHAnsi"/>
@@ -1794,7 +2408,85 @@
         </w:rPr>
         <w:t xml:space="preserve">. </w:t>
       </w:r>
-      <w:hyperlink r:id="rId16" w:history="1">
+      <w:proofErr w:type="spellStart"/>
+      <w:r>
+        <w:rPr>
+          <w:rFonts w:asciiTheme="minorHAnsi" w:hAnsiTheme="minorHAnsi"/>
+          <w:sz w:val="22"/>
+          <w:szCs w:val="22"/>
+        </w:rPr>
+        <w:t>GeeksforGeeks</w:t>
+      </w:r>
+      <w:proofErr w:type="spellEnd"/>
+      <w:r>
+        <w:rPr>
+          <w:rFonts w:asciiTheme="minorHAnsi" w:hAnsiTheme="minorHAnsi"/>
+          <w:sz w:val="22"/>
+          <w:szCs w:val="22"/>
+        </w:rPr>
+        <w:t>. https://www.geeksforgeeks.org/implementing-web-scraping-python-beautiful-soup/?ref=lbp</w:t>
+      </w:r>
+    </w:p>
+    <w:p>
+      <w:pPr>
+        <w:pStyle w:val="NormalWeb"/>
+        <w:spacing w:line="360" w:lineRule="auto"/>
+        <w:ind w:left="720" w:hanging="720"/>
+        <w:rPr>
+          <w:rFonts w:asciiTheme="minorHAnsi" w:hAnsiTheme="minorHAnsi"/>
+          <w:sz w:val="22"/>
+          <w:szCs w:val="22"/>
+        </w:rPr>
+      </w:pPr>
+      <w:r>
+        <w:rPr>
+          <w:rFonts w:asciiTheme="minorHAnsi" w:hAnsiTheme="minorHAnsi"/>
+          <w:sz w:val="22"/>
+          <w:szCs w:val="22"/>
+        </w:rPr>
+        <w:t xml:space="preserve">Real Python. (2020, August 21). </w:t>
+      </w:r>
+      <w:r>
+        <w:rPr>
+          <w:rFonts w:asciiTheme="minorHAnsi" w:hAnsiTheme="minorHAnsi"/>
+          <w:i/>
+          <w:iCs/>
+          <w:sz w:val="22"/>
+          <w:szCs w:val="22"/>
+        </w:rPr>
+        <w:t xml:space="preserve">Beautiful Soup: Build a Web Scraper </w:t>
+      </w:r>
+      <w:proofErr w:type="gramStart"/>
+      <w:r>
+        <w:rPr>
+          <w:rFonts w:asciiTheme="minorHAnsi" w:hAnsiTheme="minorHAnsi"/>
+          <w:i/>
+          <w:iCs/>
+          <w:sz w:val="22"/>
+          <w:szCs w:val="22"/>
+        </w:rPr>
+        <w:t>With</w:t>
+      </w:r>
+      <w:proofErr w:type="gramEnd"/>
+      <w:r>
+        <w:rPr>
+          <w:rFonts w:asciiTheme="minorHAnsi" w:hAnsiTheme="minorHAnsi"/>
+          <w:i/>
+          <w:iCs/>
+          <w:sz w:val="22"/>
+          <w:szCs w:val="22"/>
+        </w:rPr>
+        <w:t xml:space="preserve"> Python</w:t>
+      </w:r>
+      <w:r>
+        <w:rPr>
+          <w:rFonts w:asciiTheme="minorHAnsi" w:hAnsiTheme="minorHAnsi"/>
+          <w:sz w:val="22"/>
+          <w:szCs w:val="22"/>
+        </w:rPr>
+        <w:t xml:space="preserve">. </w:t>
+      </w:r>
+      <w:hyperlink r:id="rId16" w:anchor="part-3-parse-html-code-with-beautiful-soup" w:history="1">
         <w:r>
           <w:rPr>
             <w:rStyle w:val="Hyperlink"/>
@@ -1833,7 +2525,25 @@
           <w:sz w:val="22"/>
           <w:szCs w:val="22"/>
         </w:rPr>
-        <w:t>. (n.d.). PythonProgramming. Retrieved September 15, 2020, from https://pythonprogramming.net/tokenizing-words-sentences-nltk-tutorial/</w:t>
+        <w:t xml:space="preserve">. (n.d.). </w:t>
+      </w:r>
+      <w:proofErr w:type="spellStart"/>
+      <w:r>
+        <w:rPr>
+          <w:rFonts w:asciiTheme="minorHAnsi" w:hAnsiTheme="minorHAnsi"/>
+          <w:sz w:val="22"/>
+          <w:szCs w:val="22"/>
+        </w:rPr>
+        <w:t>PythonProgramming</w:t>
+      </w:r>
+      <w:proofErr w:type="spellEnd"/>
+      <w:r>
+        <w:rPr>
+          <w:rFonts w:asciiTheme="minorHAnsi" w:hAnsiTheme="minorHAnsi"/>
+          <w:sz w:val="22"/>
+          <w:szCs w:val="22"/>
+        </w:rPr>
+        <w:t>. Retrieved September 15, 2020, from https://pythonprogramming.net/tokenizing-words-sentences-nltk-tutorial/</w:t>
       </w:r>
     </w:p>
     <w:p>

</xml_diff>